<commit_message>
Update ADS 505-Team Project Form and Business Brief - Group 4.docx
Updated the document with data source
</commit_message>
<xml_diff>
--- a/ADS 505-Team Project Form and Business Brief - Group 4.docx
+++ b/ADS 505-Team Project Form and Business Brief - Group 4.docx
@@ -15,7 +15,6 @@
           <w:tag w:val="goog_rdk_0"/>
           <w:id w:val="-905073939"/>
         </w:sdtPr>
-        <w:sdtEndPr/>
         <w:sdtContent/>
       </w:sdt>
       <w:sdt>
@@ -23,7 +22,6 @@
           <w:tag w:val="goog_rdk_1"/>
           <w:id w:val="-1488387128"/>
         </w:sdtPr>
-        <w:sdtEndPr/>
         <w:sdtContent/>
       </w:sdt>
       <w:r>
@@ -59,7 +57,6 @@
           <w:tag w:val="goog_rdk_2"/>
           <w:id w:val="-181744505"/>
         </w:sdtPr>
-        <w:sdtEndPr/>
         <w:sdtContent/>
       </w:sdt>
       <w:r>
@@ -248,7 +245,21 @@
         <w:rPr>
           <w:rFonts w:ascii="Times New Roman" w:eastAsia="Times New Roman" w:hAnsi="Times New Roman" w:cs="Times New Roman"/>
         </w:rPr>
-        <w:t xml:space="preserve"> Duy Nguyen</w:t>
+        <w:t xml:space="preserve"> </w:t>
+      </w:r>
+      <w:proofErr w:type="spellStart"/>
+      <w:r>
+        <w:rPr>
+          <w:rFonts w:ascii="Times New Roman" w:eastAsia="Times New Roman" w:hAnsi="Times New Roman" w:cs="Times New Roman"/>
+        </w:rPr>
+        <w:t>Duy</w:t>
+      </w:r>
+      <w:proofErr w:type="spellEnd"/>
+      <w:r>
+        <w:rPr>
+          <w:rFonts w:ascii="Times New Roman" w:eastAsia="Times New Roman" w:hAnsi="Times New Roman" w:cs="Times New Roman"/>
+        </w:rPr>
+        <w:t xml:space="preserve"> Nguyen</w:t>
       </w:r>
     </w:p>
     <w:p>
@@ -294,13 +305,7 @@
         <w:rPr>
           <w:rFonts w:ascii="Times New Roman" w:eastAsia="Times New Roman" w:hAnsi="Times New Roman" w:cs="Times New Roman"/>
         </w:rPr>
-        <w:t>Marketing Campaign</w:t>
-      </w:r>
-      <w:r>
-        <w:rPr>
-          <w:rFonts w:ascii="Times New Roman" w:eastAsia="Times New Roman" w:hAnsi="Times New Roman" w:cs="Times New Roman"/>
-        </w:rPr>
-        <w:t xml:space="preserve"> Selection for Maximum Profits</w:t>
+        <w:t>Marketing Campaign Selection for Maximum Profits</w:t>
       </w:r>
     </w:p>
     <w:p>
@@ -379,13 +384,19 @@
         <w:rPr>
           <w:rFonts w:ascii="Times New Roman" w:eastAsia="Times New Roman" w:hAnsi="Times New Roman" w:cs="Times New Roman"/>
         </w:rPr>
-        <w:t xml:space="preserve">developing and recommending the most </w:t>
-      </w:r>
-      <w:r>
-        <w:rPr>
-          <w:rFonts w:ascii="Times New Roman" w:eastAsia="Times New Roman" w:hAnsi="Times New Roman" w:cs="Times New Roman"/>
-        </w:rPr>
-        <w:t>optimal marketing campaign</w:t>
+        <w:t>developing and recommending the most</w:t>
+      </w:r>
+      <w:r>
+        <w:rPr>
+          <w:rFonts w:ascii="Times New Roman" w:eastAsia="Times New Roman" w:hAnsi="Times New Roman" w:cs="Times New Roman"/>
+        </w:rPr>
+        <w:t xml:space="preserve"> optimal marketing </w:t>
+      </w:r>
+      <w:r>
+        <w:rPr>
+          <w:rFonts w:ascii="Times New Roman" w:eastAsia="Times New Roman" w:hAnsi="Times New Roman" w:cs="Times New Roman"/>
+        </w:rPr>
+        <w:t>campaign</w:t>
       </w:r>
       <w:r>
         <w:rPr>
@@ -433,67 +444,19 @@
         <w:rPr>
           <w:rFonts w:ascii="Times New Roman" w:eastAsia="Times New Roman" w:hAnsi="Times New Roman" w:cs="Times New Roman"/>
         </w:rPr>
-        <w:t xml:space="preserve">three </w:t>
-      </w:r>
-      <w:r>
-        <w:rPr>
-          <w:rFonts w:ascii="Times New Roman" w:eastAsia="Times New Roman" w:hAnsi="Times New Roman" w:cs="Times New Roman"/>
-        </w:rPr>
-        <w:t>different campaigns</w:t>
-      </w:r>
-      <w:r>
-        <w:rPr>
-          <w:rFonts w:ascii="Times New Roman" w:eastAsia="Times New Roman" w:hAnsi="Times New Roman" w:cs="Times New Roman"/>
-        </w:rPr>
-        <w:t xml:space="preserve"> but </w:t>
-      </w:r>
-      <w:r>
-        <w:rPr>
-          <w:rFonts w:ascii="Times New Roman" w:eastAsia="Times New Roman" w:hAnsi="Times New Roman" w:cs="Times New Roman"/>
-        </w:rPr>
-        <w:t>is under</w:t>
-      </w:r>
-      <w:r>
-        <w:rPr>
-          <w:rFonts w:ascii="Times New Roman" w:eastAsia="Times New Roman" w:hAnsi="Times New Roman" w:cs="Times New Roman"/>
-        </w:rPr>
-        <w:t xml:space="preserve"> budget </w:t>
-      </w:r>
-      <w:r>
-        <w:rPr>
-          <w:rFonts w:ascii="Times New Roman" w:eastAsia="Times New Roman" w:hAnsi="Times New Roman" w:cs="Times New Roman"/>
-        </w:rPr>
-        <w:t>pressure</w:t>
-      </w:r>
-      <w:r>
-        <w:rPr>
-          <w:rFonts w:ascii="Times New Roman" w:eastAsia="Times New Roman" w:hAnsi="Times New Roman" w:cs="Times New Roman"/>
-        </w:rPr>
-        <w:t xml:space="preserve"> to select</w:t>
-      </w:r>
-      <w:r>
-        <w:rPr>
-          <w:rFonts w:ascii="Times New Roman" w:eastAsia="Times New Roman" w:hAnsi="Times New Roman" w:cs="Times New Roman"/>
-        </w:rPr>
-        <w:t xml:space="preserve"> </w:t>
-      </w:r>
-      <w:r>
-        <w:rPr>
-          <w:rFonts w:ascii="Times New Roman" w:eastAsia="Times New Roman" w:hAnsi="Times New Roman" w:cs="Times New Roman"/>
-        </w:rPr>
-        <w:t xml:space="preserve">one to </w:t>
-      </w:r>
-      <w:r>
-        <w:rPr>
-          <w:rFonts w:ascii="Times New Roman" w:eastAsia="Times New Roman" w:hAnsi="Times New Roman" w:cs="Times New Roman"/>
-        </w:rPr>
-        <w:t xml:space="preserve">streamline </w:t>
-      </w:r>
-      <w:r>
-        <w:rPr>
-          <w:rFonts w:ascii="Times New Roman" w:eastAsia="Times New Roman" w:hAnsi="Times New Roman" w:cs="Times New Roman"/>
-        </w:rPr>
-        <w:t>th</w:t>
+        <w:t xml:space="preserve">three different </w:t>
+      </w:r>
+      <w:r>
+        <w:rPr>
+          <w:rFonts w:ascii="Times New Roman" w:eastAsia="Times New Roman" w:hAnsi="Times New Roman" w:cs="Times New Roman"/>
+        </w:rPr>
+        <w:t>campaigns</w:t>
+      </w:r>
+      <w:r>
+        <w:rPr>
+          <w:rFonts w:ascii="Times New Roman" w:eastAsia="Times New Roman" w:hAnsi="Times New Roman" w:cs="Times New Roman"/>
+        </w:rPr>
+        <w:t xml:space="preserve"> but is under budget pressure to select one to streamline th</w:t>
       </w:r>
       <w:r>
         <w:rPr>
@@ -542,7 +505,13 @@
         <w:rPr>
           <w:rFonts w:ascii="Times New Roman" w:eastAsia="Times New Roman" w:hAnsi="Times New Roman" w:cs="Times New Roman"/>
         </w:rPr>
-        <w:t xml:space="preserve">: </w:t>
+        <w:t>:</w:t>
+      </w:r>
+      <w:r>
+        <w:rPr>
+          <w:rFonts w:ascii="Times New Roman" w:eastAsia="Times New Roman" w:hAnsi="Times New Roman" w:cs="Times New Roman"/>
+        </w:rPr>
+        <w:t xml:space="preserve"> </w:t>
       </w:r>
     </w:p>
     <w:p>
@@ -580,13 +549,7 @@
         <w:rPr>
           <w:rFonts w:ascii="Times New Roman" w:eastAsia="Times New Roman" w:hAnsi="Times New Roman" w:cs="Times New Roman"/>
         </w:rPr>
-        <w:t xml:space="preserve">; </w:t>
-      </w:r>
-      <w:r>
-        <w:rPr>
-          <w:rFonts w:ascii="Times New Roman" w:eastAsia="Times New Roman" w:hAnsi="Times New Roman" w:cs="Times New Roman"/>
-        </w:rPr>
-        <w:t>Python</w:t>
+        <w:t>; Python</w:t>
       </w:r>
       <w:r>
         <w:rPr>
@@ -664,16 +627,50 @@
         <w:rPr>
           <w:rFonts w:ascii="Times New Roman" w:eastAsia="Times New Roman" w:hAnsi="Times New Roman" w:cs="Times New Roman"/>
         </w:rPr>
-        <w:t xml:space="preserve">We have </w:t>
-      </w:r>
-      <w:proofErr w:type="spellStart"/>
-      <w:r>
-        <w:rPr>
-          <w:rFonts w:ascii="Times New Roman" w:eastAsia="Times New Roman" w:hAnsi="Times New Roman" w:cs="Times New Roman"/>
-        </w:rPr>
-        <w:t>su</w:t>
-      </w:r>
-      <w:proofErr w:type="spellEnd"/>
+        <w:t xml:space="preserve">The data </w:t>
+      </w:r>
+      <w:r>
+        <w:rPr>
+          <w:rFonts w:ascii="Times New Roman" w:eastAsia="Times New Roman" w:hAnsi="Times New Roman" w:cs="Times New Roman"/>
+        </w:rPr>
+        <w:t>h</w:t>
+      </w:r>
+      <w:r>
+        <w:rPr>
+          <w:rFonts w:ascii="Times New Roman" w:eastAsia="Times New Roman" w:hAnsi="Times New Roman" w:cs="Times New Roman"/>
+        </w:rPr>
+        <w:t xml:space="preserve">as been sourced from Kaggle and contains </w:t>
+      </w:r>
+      <w:r>
+        <w:rPr>
+          <w:rFonts w:ascii="Times New Roman" w:eastAsia="Times New Roman" w:hAnsi="Times New Roman" w:cs="Times New Roman"/>
+        </w:rPr>
+        <w:t xml:space="preserve">7 variables and </w:t>
+      </w:r>
+      <w:r>
+        <w:rPr>
+          <w:rFonts w:ascii="Times New Roman" w:eastAsia="Times New Roman" w:hAnsi="Times New Roman" w:cs="Times New Roman"/>
+        </w:rPr>
+        <w:t>548 records.</w:t>
+      </w:r>
+      <w:r>
+        <w:rPr>
+          <w:rFonts w:ascii="Times New Roman" w:eastAsia="Times New Roman" w:hAnsi="Times New Roman" w:cs="Times New Roman"/>
+        </w:rPr>
+        <w:t xml:space="preserve">  The variables include market size, </w:t>
+      </w:r>
+      <w:r>
+        <w:rPr>
+          <w:rFonts w:ascii="Times New Roman" w:eastAsia="Times New Roman" w:hAnsi="Times New Roman" w:cs="Times New Roman"/>
+        </w:rPr>
+        <w:t>location,</w:t>
+      </w:r>
+      <w:r>
+        <w:rPr>
+          <w:rFonts w:ascii="Times New Roman" w:eastAsia="Times New Roman" w:hAnsi="Times New Roman" w:cs="Times New Roman"/>
+        </w:rPr>
+        <w:t xml:space="preserve"> age of the store, promotion, day of the week, and sales in thousands.</w:t>
+      </w:r>
     </w:p>
     <w:p>
       <w:pPr>
@@ -762,13 +759,13 @@
         <w:rPr>
           <w:rFonts w:ascii="Times New Roman" w:eastAsia="Times New Roman" w:hAnsi="Times New Roman" w:cs="Times New Roman"/>
         </w:rPr>
-        <w:t xml:space="preserve">We have been in consistent contact via slack and plan on meeting as </w:t>
-      </w:r>
-      <w:r>
-        <w:rPr>
-          <w:rFonts w:ascii="Times New Roman" w:eastAsia="Times New Roman" w:hAnsi="Times New Roman" w:cs="Times New Roman"/>
-        </w:rPr>
-        <w:t xml:space="preserve">we begin to build </w:t>
+        <w:t>We have been in consistent contact via slack and plan on meeting as</w:t>
+      </w:r>
+      <w:r>
+        <w:rPr>
+          <w:rFonts w:ascii="Times New Roman" w:eastAsia="Times New Roman" w:hAnsi="Times New Roman" w:cs="Times New Roman"/>
+        </w:rPr>
+        <w:t xml:space="preserve"> we begin to build </w:t>
       </w:r>
       <w:r>
         <w:rPr>
@@ -959,11 +956,19 @@
                 <w:rFonts w:ascii="Times New Roman" w:eastAsia="Times New Roman" w:hAnsi="Times New Roman" w:cs="Times New Roman"/>
               </w:rPr>
             </w:pPr>
+            <w:proofErr w:type="spellStart"/>
             <w:r>
               <w:rPr>
                 <w:rFonts w:ascii="Times New Roman" w:eastAsia="Times New Roman" w:hAnsi="Times New Roman" w:cs="Times New Roman"/>
               </w:rPr>
-              <w:t>Duy Nguyen</w:t>
+              <w:t>Duy</w:t>
+            </w:r>
+            <w:proofErr w:type="spellEnd"/>
+            <w:r>
+              <w:rPr>
+                <w:rFonts w:ascii="Times New Roman" w:eastAsia="Times New Roman" w:hAnsi="Times New Roman" w:cs="Times New Roman"/>
+              </w:rPr>
+              <w:t xml:space="preserve"> Nguyen</w:t>
             </w:r>
           </w:p>
         </w:tc>
@@ -1019,7 +1024,21 @@
               <w:rPr>
                 <w:rFonts w:ascii="Times New Roman" w:eastAsia="Times New Roman" w:hAnsi="Times New Roman" w:cs="Times New Roman"/>
               </w:rPr>
-              <w:t xml:space="preserve">Model results </w:t>
+              <w:t xml:space="preserve">Model </w:t>
+            </w:r>
+            <w:proofErr w:type="gramStart"/>
+            <w:r>
+              <w:rPr>
+                <w:rFonts w:ascii="Times New Roman" w:eastAsia="Times New Roman" w:hAnsi="Times New Roman" w:cs="Times New Roman"/>
+              </w:rPr>
+              <w:t>results</w:t>
+            </w:r>
+            <w:proofErr w:type="gramEnd"/>
+            <w:r>
+              <w:rPr>
+                <w:rFonts w:ascii="Times New Roman" w:eastAsia="Times New Roman" w:hAnsi="Times New Roman" w:cs="Times New Roman"/>
+              </w:rPr>
+              <w:t xml:space="preserve"> </w:t>
             </w:r>
           </w:p>
           <w:p>
@@ -1105,8 +1124,16 @@
               <w:rPr>
                 <w:rFonts w:ascii="Times New Roman" w:eastAsia="Times New Roman" w:hAnsi="Times New Roman" w:cs="Times New Roman"/>
               </w:rPr>
-              <w:t>and build model strategies</w:t>
+              <w:t xml:space="preserve">and build model </w:t>
             </w:r>
+            <w:proofErr w:type="gramStart"/>
+            <w:r>
+              <w:rPr>
+                <w:rFonts w:ascii="Times New Roman" w:eastAsia="Times New Roman" w:hAnsi="Times New Roman" w:cs="Times New Roman"/>
+              </w:rPr>
+              <w:t>strategies</w:t>
+            </w:r>
+            <w:proofErr w:type="gramEnd"/>
           </w:p>
           <w:p>
             <w:pPr>
@@ -1259,13 +1286,7 @@
         <w:rPr>
           <w:rFonts w:ascii="Times New Roman" w:eastAsia="Times New Roman" w:hAnsi="Times New Roman" w:cs="Times New Roman"/>
         </w:rPr>
-        <w:t>contributions</w:t>
-      </w:r>
-      <w:r>
-        <w:rPr>
-          <w:rFonts w:ascii="Times New Roman" w:eastAsia="Times New Roman" w:hAnsi="Times New Roman" w:cs="Times New Roman"/>
-        </w:rPr>
-        <w:t>.</w:t>
+        <w:t>contributions.</w:t>
       </w:r>
     </w:p>
     <w:p>
@@ -1384,13 +1405,13 @@
         <w:rPr>
           <w:rFonts w:ascii="Times New Roman" w:eastAsia="Times New Roman" w:hAnsi="Times New Roman" w:cs="Times New Roman"/>
         </w:rPr>
-        <w:t xml:space="preserve">The head of marketing </w:t>
-      </w:r>
-      <w:r>
-        <w:rPr>
-          <w:rFonts w:ascii="Times New Roman" w:eastAsia="Times New Roman" w:hAnsi="Times New Roman" w:cs="Times New Roman"/>
-        </w:rPr>
-        <w:t>has directed the data science team</w:t>
+        <w:t xml:space="preserve">The </w:t>
+      </w:r>
+      <w:r>
+        <w:rPr>
+          <w:rFonts w:ascii="Times New Roman" w:eastAsia="Times New Roman" w:hAnsi="Times New Roman" w:cs="Times New Roman"/>
+        </w:rPr>
+        <w:t>head of marketing has directed the data science team</w:t>
       </w:r>
       <w:r>
         <w:rPr>
@@ -1523,7 +1544,7 @@
           <w:bCs w:val="0"/>
           <w:color w:val="000000"/>
         </w:rPr>
-        <w:t>specializing</w:t>
+        <w:t>specializing in healthy bowl creations</w:t>
       </w:r>
       <w:r>
         <w:rPr>
@@ -1533,7 +1554,7 @@
           <w:bCs w:val="0"/>
           <w:color w:val="000000"/>
         </w:rPr>
-        <w:t xml:space="preserve"> in healthy b</w:t>
+        <w:t xml:space="preserve"> for those on the go.  </w:t>
       </w:r>
       <w:r>
         <w:rPr>
@@ -1543,7 +1564,7 @@
           <w:bCs w:val="0"/>
           <w:color w:val="000000"/>
         </w:rPr>
-        <w:t xml:space="preserve">owl creations </w:t>
+        <w:t xml:space="preserve">The fast-food chain </w:t>
       </w:r>
       <w:r>
         <w:rPr>
@@ -1553,7 +1574,7 @@
           <w:bCs w:val="0"/>
           <w:color w:val="000000"/>
         </w:rPr>
-        <w:t xml:space="preserve">for those on the go.  </w:t>
+        <w:t>plans to add a new item to the menu and has run several campaigns and</w:t>
       </w:r>
       <w:r>
         <w:rPr>
@@ -1563,7 +1584,7 @@
           <w:bCs w:val="0"/>
           <w:color w:val="000000"/>
         </w:rPr>
-        <w:t xml:space="preserve">The fast-food chain </w:t>
+        <w:t xml:space="preserve"> promotions </w:t>
       </w:r>
       <w:r>
         <w:rPr>
@@ -1573,7 +1594,7 @@
           <w:bCs w:val="0"/>
           <w:color w:val="000000"/>
         </w:rPr>
-        <w:t>plans to add</w:t>
+        <w:t xml:space="preserve">in select markets. </w:t>
       </w:r>
       <w:r>
         <w:rPr>
@@ -1583,7 +1604,7 @@
           <w:bCs w:val="0"/>
           <w:color w:val="000000"/>
         </w:rPr>
-        <w:t xml:space="preserve"> a new item to the menu and has r</w:t>
+        <w:t xml:space="preserve">After a </w:t>
       </w:r>
       <w:r>
         <w:rPr>
@@ -1593,7 +1614,7 @@
           <w:bCs w:val="0"/>
           <w:color w:val="000000"/>
         </w:rPr>
-        <w:t>u</w:t>
+        <w:t xml:space="preserve">month </w:t>
       </w:r>
       <w:r>
         <w:rPr>
@@ -1603,7 +1624,7 @@
           <w:bCs w:val="0"/>
           <w:color w:val="000000"/>
         </w:rPr>
-        <w:t xml:space="preserve">n several campaigns and promotions </w:t>
+        <w:t xml:space="preserve">of campaigning for the </w:t>
       </w:r>
       <w:r>
         <w:rPr>
@@ -1613,7 +1634,7 @@
           <w:bCs w:val="0"/>
           <w:color w:val="000000"/>
         </w:rPr>
-        <w:t xml:space="preserve">in select markets. </w:t>
+        <w:t>latest</w:t>
       </w:r>
       <w:r>
         <w:rPr>
@@ -1623,7 +1644,7 @@
           <w:bCs w:val="0"/>
           <w:color w:val="000000"/>
         </w:rPr>
-        <w:t xml:space="preserve">After a </w:t>
+        <w:t xml:space="preserve"> product, the fast-food chain is ready to </w:t>
       </w:r>
       <w:r>
         <w:rPr>
@@ -1633,7 +1654,7 @@
           <w:bCs w:val="0"/>
           <w:color w:val="000000"/>
         </w:rPr>
-        <w:t xml:space="preserve">month </w:t>
+        <w:t>roll</w:t>
       </w:r>
       <w:r>
         <w:rPr>
@@ -1643,7 +1664,7 @@
           <w:bCs w:val="0"/>
           <w:color w:val="000000"/>
         </w:rPr>
-        <w:t xml:space="preserve">of campaigning for the </w:t>
+        <w:t xml:space="preserve"> </w:t>
       </w:r>
       <w:r>
         <w:rPr>
@@ -1653,7 +1674,7 @@
           <w:bCs w:val="0"/>
           <w:color w:val="000000"/>
         </w:rPr>
-        <w:t>latest</w:t>
+        <w:t xml:space="preserve">out </w:t>
       </w:r>
       <w:r>
         <w:rPr>
@@ -1663,7 +1684,7 @@
           <w:bCs w:val="0"/>
           <w:color w:val="000000"/>
         </w:rPr>
-        <w:t xml:space="preserve"> product, the fast-food chain is ready to </w:t>
+        <w:t>nationwide</w:t>
       </w:r>
       <w:r>
         <w:rPr>
@@ -1673,37 +1694,7 @@
           <w:bCs w:val="0"/>
           <w:color w:val="000000"/>
         </w:rPr>
-        <w:t>roll</w:t>
-      </w:r>
-      <w:r>
-        <w:rPr>
-          <w:rStyle w:val="Strong"/>
-          <w:rFonts w:ascii="Times New Roman" w:hAnsi="Times New Roman" w:cs="Times New Roman"/>
-          <w:b w:val="0"/>
-          <w:bCs w:val="0"/>
-          <w:color w:val="000000"/>
-        </w:rPr>
-        <w:t xml:space="preserve"> </w:t>
-      </w:r>
-      <w:r>
-        <w:rPr>
-          <w:rStyle w:val="Strong"/>
-          <w:rFonts w:ascii="Times New Roman" w:hAnsi="Times New Roman" w:cs="Times New Roman"/>
-          <w:b w:val="0"/>
-          <w:bCs w:val="0"/>
-          <w:color w:val="000000"/>
-        </w:rPr>
-        <w:t xml:space="preserve">out </w:t>
-      </w:r>
-      <w:r>
-        <w:rPr>
-          <w:rStyle w:val="Strong"/>
-          <w:rFonts w:ascii="Times New Roman" w:hAnsi="Times New Roman" w:cs="Times New Roman"/>
-          <w:b w:val="0"/>
-          <w:bCs w:val="0"/>
-          <w:color w:val="000000"/>
-        </w:rPr>
-        <w:t>nationwide.</w:t>
+        <w:t>.</w:t>
       </w:r>
     </w:p>
     <w:p>
@@ -1879,7 +1870,13 @@
         <w:rPr>
           <w:rFonts w:ascii="Times New Roman" w:eastAsia="Times New Roman" w:hAnsi="Times New Roman" w:cs="Times New Roman"/>
         </w:rPr>
-        <w:t xml:space="preserve"> resulting in the </w:t>
+        <w:t xml:space="preserve"> resulting </w:t>
+      </w:r>
+      <w:r>
+        <w:rPr>
+          <w:rFonts w:ascii="Times New Roman" w:eastAsia="Times New Roman" w:hAnsi="Times New Roman" w:cs="Times New Roman"/>
+        </w:rPr>
+        <w:t xml:space="preserve">in the </w:t>
       </w:r>
       <w:r>
         <w:rPr>
@@ -1897,13 +1894,7 @@
         <w:rPr>
           <w:rFonts w:ascii="Times New Roman" w:eastAsia="Times New Roman" w:hAnsi="Times New Roman" w:cs="Times New Roman"/>
         </w:rPr>
-        <w:t xml:space="preserve">number of sales. </w:t>
-      </w:r>
-      <w:r>
-        <w:rPr>
-          <w:rFonts w:ascii="Times New Roman" w:eastAsia="Times New Roman" w:hAnsi="Times New Roman" w:cs="Times New Roman"/>
-        </w:rPr>
-        <w:t xml:space="preserve"> </w:t>
+        <w:t xml:space="preserve">number of sales.  </w:t>
       </w:r>
     </w:p>
     <w:p>
@@ -2167,7 +2158,7 @@
   <w:abstractNum w:abstractNumId="0" w15:restartNumberingAfterBreak="0">
     <w:nsid w:val="2CF9772B"/>
     <w:multiLevelType w:val="hybridMultilevel"/>
-    <w:tmpl w:val="214E21E4"/>
+    <w:tmpl w:val="16120ED8"/>
     <w:lvl w:ilvl="0" w:tplc="04090001">
       <w:start w:val="1"/>
       <w:numFmt w:val="bullet"/>
@@ -2997,7 +2988,7 @@
     <w:basedOn w:val="DefaultParagraphFont"/>
     <w:uiPriority w:val="22"/>
     <w:qFormat/>
-    <w:rsid w:val="002F0858"/>
+    <w:rsid w:val="00144BBB"/>
     <w:rPr>
       <w:b/>
       <w:bCs/>

</xml_diff>